<commit_message>
Fixed flowcharts in the report
</commit_message>
<xml_diff>
--- a/ai_11/oleksii_ivanov/Epic 2/epic_2_practice_and_labs_alex_ivanov.docx
+++ b/ai_11/oleksii_ivanov/Epic 2/epic_2_practice_and_labs_alex_ivanov.docx
@@ -1827,22 +1827,66 @@
     <w:p>
       <w:pPr>
         <w:pStyle w:val="Normal1"/>
+        <w:widowControl/>
+        <w:numPr>
+          <w:ilvl w:val="0"/>
+          <w:numId w:val="0"/>
+        </w:numPr>
+        <w:shd w:val="clear" w:fill="auto"/>
         <w:spacing w:lineRule="auto" w:line="240" w:before="0" w:after="0"/>
-        <w:jc w:val="center"/>
+        <w:ind w:hanging="0" w:left="720" w:right="0"/>
+        <w:jc w:val="left"/>
         <w:rPr>
           <w:rFonts w:ascii="Times New Roman" w:hAnsi="Times New Roman" w:eastAsia="Times New Roman" w:cs="Times New Roman"/>
+          <w:b w:val="false"/>
+          <w:i w:val="false"/>
+          <w:i w:val="false"/>
+          <w:caps w:val="false"/>
+          <w:smallCaps w:val="false"/>
+          <w:strike w:val="false"/>
+          <w:dstrike w:val="false"/>
+          <w:color w:val="000000"/>
+          <w:position w:val="0"/>
+          <w:sz w:val="24"/>
           <w:sz w:val="24"/>
           <w:szCs w:val="24"/>
-        </w:rPr>
-      </w:pPr>
-      <w:r>
-        <w:rPr/>
+          <w:u w:val="none"/>
+          <w:shd w:fill="auto" w:val="clear"/>
+          <w:vertAlign w:val="baseline"/>
+        </w:rPr>
+      </w:pPr>
+      <w:r>
+        <w:rPr>
+          <w:rFonts w:eastAsia="Times New Roman" w:cs="Times New Roman" w:ascii="Times New Roman" w:hAnsi="Times New Roman"/>
+          <w:b w:val="false"/>
+          <w:i w:val="false"/>
+          <w:caps w:val="false"/>
+          <w:smallCaps w:val="false"/>
+          <w:strike w:val="false"/>
+          <w:dstrike w:val="false"/>
+          <w:color w:val="000000"/>
+          <w:position w:val="0"/>
+          <w:sz w:val="24"/>
+          <w:sz w:val="24"/>
+          <w:szCs w:val="24"/>
+          <w:u w:val="none"/>
+          <w:shd w:fill="auto" w:val="clear"/>
+          <w:vertAlign w:val="baseline"/>
+        </w:rPr>
         <mc:AlternateContent>
           <mc:Choice Requires="wps">
             <w:drawing>
-              <wp:inline distT="0" distB="0" distL="0" distR="0">
-                <wp:extent cx="3302000" cy="6205220"/>
+              <wp:anchor behindDoc="0" distT="0" distB="0" distL="0" distR="635" simplePos="0" locked="0" layoutInCell="0" allowOverlap="1" relativeHeight="19">
+                <wp:simplePos x="0" y="0"/>
+                <wp:positionH relativeFrom="column">
+                  <wp:posOffset>2787015</wp:posOffset>
+                </wp:positionH>
+                <wp:positionV relativeFrom="paragraph">
+                  <wp:posOffset>99695</wp:posOffset>
+                </wp:positionV>
+                <wp:extent cx="1162050" cy="5948680"/>
                 <wp:effectExtent l="0" t="0" r="0" b="0"/>
+                <wp:wrapTopAndBottom/>
                 <wp:docPr id="2" name="Рамка1"/>
                 <a:graphic xmlns:a="http://schemas.openxmlformats.org/drawingml/2006/main">
                   <a:graphicData uri="http://schemas.microsoft.com/office/word/2010/wordprocessingShape">
@@ -1851,7 +1895,7 @@
                       <wps:spPr>
                         <a:xfrm>
                           <a:off x="0" y="0"/>
-                          <a:ext cx="3301920" cy="6205320"/>
+                          <a:ext cx="1162080" cy="5948640"/>
                         </a:xfrm>
                         <a:prstGeom prst="rect">
                           <a:avLst/>
@@ -1873,9 +1917,8 @@
                         <w:txbxContent>
                           <w:p>
                             <w:pPr>
-                              <w:pStyle w:val="Style11"/>
+                              <w:pStyle w:val="Style13"/>
                               <w:spacing w:before="120" w:after="120"/>
-                              <w:jc w:val="center"/>
                               <w:rPr/>
                             </w:pPr>
                             <w:r>
@@ -1884,9 +1927,9 @@
                               </w:rPr>
                               <w:drawing>
                                 <wp:inline distT="0" distB="0" distL="0" distR="0">
-                                  <wp:extent cx="3302000" cy="5839460"/>
+                                  <wp:extent cx="1162685" cy="5238115"/>
                                   <wp:effectExtent l="0" t="0" r="0" b="0"/>
-                                  <wp:docPr id="4" name="image6.png" descr=""/>
+                                  <wp:docPr id="4" name="Зображення1" descr=""/>
                                   <wp:cNvGraphicFramePr>
                                     <a:graphicFrameLocks xmlns:a="http://schemas.openxmlformats.org/drawingml/2006/main" noChangeAspect="1"/>
                                   </wp:cNvGraphicFramePr>
@@ -1894,13 +1937,14 @@
                                     <a:graphicData uri="http://schemas.openxmlformats.org/drawingml/2006/picture">
                                       <pic:pic xmlns:pic="http://schemas.openxmlformats.org/drawingml/2006/picture">
                                         <pic:nvPicPr>
-                                          <pic:cNvPr id="4" name="image6.png" descr=""/>
+                                          <pic:cNvPr id="4" name="Зображення1" descr=""/>
                                           <pic:cNvPicPr>
                                             <a:picLocks noChangeAspect="1" noChangeArrowheads="1"/>
                                           </pic:cNvPicPr>
                                         </pic:nvPicPr>
                                         <pic:blipFill>
                                           <a:blip r:embed="rId3"/>
+                                          <a:srcRect l="0" t="1058" r="0" b="1801"/>
                                           <a:stretch>
                                             <a:fillRect/>
                                           </a:stretch>
@@ -1908,7 +1952,7 @@
                                         <pic:spPr bwMode="auto">
                                           <a:xfrm>
                                             <a:off x="0" y="0"/>
-                                            <a:ext cx="3302000" cy="5839460"/>
+                                            <a:ext cx="1162685" cy="5238115"/>
                                           </a:xfrm>
                                           <a:prstGeom prst="rect">
                                             <a:avLst/>
@@ -1936,7 +1980,7 @@
                               <w:rPr>
                                 <w:color w:val="000000"/>
                               </w:rPr>
-                              <w:instrText xml:space="preserve"> SEQ Рисунок \* ARABIC </w:instrText>
+                              <w:instrText xml:space="preserve"> SEQ Фігура \* ARABIC </w:instrText>
                             </w:r>
                             <w:r>
                               <w:rPr>
@@ -1960,7 +2004,7 @@
                               <w:rPr>
                                 <w:color w:val="000000"/>
                               </w:rPr>
-                              <w:t>: Блок-схема до програми № 3</w:t>
+                              <w:t>: Блок-схема до програми № 1</w:t>
                             </w:r>
                           </w:p>
                         </w:txbxContent>
@@ -1971,21 +2015,20 @@
                     </wps:wsp>
                   </a:graphicData>
                 </a:graphic>
-              </wp:inline>
+              </wp:anchor>
             </w:drawing>
           </mc:Choice>
           <mc:Fallback>
             <w:pict>
-              <v:rect id="shape_0" ID="Рамка1" path="m0,0l-2147483645,0l-2147483645,-2147483646l0,-2147483646xe" fillcolor="white" stroked="f" o:allowincell="f" style="position:absolute;margin-left:0pt;margin-top:-488.65pt;width:259.95pt;height:488.55pt;mso-wrap-style:square;v-text-anchor:top;mso-position-vertical:top">
+              <v:rect id="shape_0" ID="Рамка1" path="m0,0l-2147483645,0l-2147483645,-2147483646l0,-2147483646xe" fillcolor="white" stroked="f" o:allowincell="f" style="position:absolute;margin-left:219.45pt;margin-top:7.85pt;width:91.45pt;height:468.35pt;mso-wrap-style:square;v-text-anchor:top">
                 <v:fill o:detectmouseclick="t" type="solid" color2="black"/>
                 <v:stroke color="#3465a4" joinstyle="round" endcap="flat"/>
                 <v:textbox>
                   <w:txbxContent>
                     <w:p>
                       <w:pPr>
-                        <w:pStyle w:val="Style11"/>
+                        <w:pStyle w:val="Style13"/>
                         <w:spacing w:before="120" w:after="120"/>
-                        <w:jc w:val="center"/>
                         <w:rPr/>
                       </w:pPr>
                       <w:r>
@@ -1994,9 +2037,9 @@
                         </w:rPr>
                         <w:drawing>
                           <wp:inline distT="0" distB="0" distL="0" distR="0">
-                            <wp:extent cx="3302000" cy="5839460"/>
+                            <wp:extent cx="1162685" cy="5238115"/>
                             <wp:effectExtent l="0" t="0" r="0" b="0"/>
-                            <wp:docPr id="5" name="image6.png" descr=""/>
+                            <wp:docPr id="5" name="Зображення1" descr=""/>
                             <wp:cNvGraphicFramePr>
                               <a:graphicFrameLocks xmlns:a="http://schemas.openxmlformats.org/drawingml/2006/main" noChangeAspect="1"/>
                             </wp:cNvGraphicFramePr>
@@ -2004,13 +2047,14 @@
                               <a:graphicData uri="http://schemas.openxmlformats.org/drawingml/2006/picture">
                                 <pic:pic xmlns:pic="http://schemas.openxmlformats.org/drawingml/2006/picture">
                                   <pic:nvPicPr>
-                                    <pic:cNvPr id="5" name="image6.png" descr=""/>
+                                    <pic:cNvPr id="5" name="Зображення1" descr=""/>
                                     <pic:cNvPicPr>
                                       <a:picLocks noChangeAspect="1" noChangeArrowheads="1"/>
                                     </pic:cNvPicPr>
                                   </pic:nvPicPr>
                                   <pic:blipFill>
                                     <a:blip r:embed="rId4"/>
+                                    <a:srcRect l="0" t="1058" r="0" b="1801"/>
                                     <a:stretch>
                                       <a:fillRect/>
                                     </a:stretch>
@@ -2018,7 +2062,7 @@
                                   <pic:spPr bwMode="auto">
                                     <a:xfrm>
                                       <a:off x="0" y="0"/>
-                                      <a:ext cx="3302000" cy="5839460"/>
+                                      <a:ext cx="1162685" cy="5238115"/>
                                     </a:xfrm>
                                     <a:prstGeom prst="rect">
                                       <a:avLst/>
@@ -2046,7 +2090,7 @@
                         <w:rPr>
                           <w:color w:val="000000"/>
                         </w:rPr>
-                        <w:instrText xml:space="preserve"> SEQ Рисунок \* ARABIC </w:instrText>
+                        <w:instrText xml:space="preserve"> SEQ Фігура \* ARABIC </w:instrText>
                       </w:r>
                       <w:r>
                         <w:rPr>
@@ -2070,37 +2114,16 @@
                         <w:rPr>
                           <w:color w:val="000000"/>
                         </w:rPr>
-                        <w:t>: Блок-схема до програми № 3</w:t>
+                        <w:t>: Блок-схема до програми № 1</w:t>
                       </w:r>
                     </w:p>
                   </w:txbxContent>
                 </v:textbox>
-                <w10:wrap type="square"/>
+                <w10:wrap type="topAndBottom"/>
               </v:rect>
             </w:pict>
           </mc:Fallback>
         </mc:AlternateContent>
-      </w:r>
-    </w:p>
-    <w:p>
-      <w:pPr>
-        <w:pStyle w:val="Normal1"/>
-        <w:spacing w:lineRule="auto" w:line="240" w:before="0" w:after="0"/>
-        <w:ind w:hanging="0" w:left="720"/>
-        <w:jc w:val="center"/>
-        <w:rPr>
-          <w:rFonts w:ascii="Times New Roman" w:hAnsi="Times New Roman" w:eastAsia="Times New Roman" w:cs="Times New Roman"/>
-          <w:i/>
-          <w:i/>
-          <w:color w:val="A4C2F4"/>
-        </w:rPr>
-      </w:pPr>
-      <w:r>
-        <w:rPr>
-          <w:rFonts w:eastAsia="Times New Roman" w:cs="Times New Roman" w:ascii="Times New Roman" w:hAnsi="Times New Roman"/>
-          <w:i/>
-          <w:color w:val="A4C2F4"/>
-        </w:rPr>
       </w:r>
     </w:p>
     <w:p>
@@ -2219,6 +2242,53 @@
           <w:szCs w:val="24"/>
         </w:rPr>
         <w:t>івняти результати обчислень при використанні float та double, не допустити перетворення знаменника в 0</w:t>
+      </w:r>
+    </w:p>
+    <w:p>
+      <w:pPr>
+        <w:pStyle w:val="Normal1"/>
+        <w:widowControl/>
+        <w:shd w:val="clear" w:fill="auto"/>
+        <w:spacing w:lineRule="auto" w:line="240" w:before="0" w:after="0"/>
+        <w:ind w:hanging="360" w:left="720" w:right="0"/>
+        <w:jc w:val="left"/>
+        <w:rPr>
+          <w:rFonts w:ascii="Times New Roman" w:hAnsi="Times New Roman" w:eastAsia="Times New Roman" w:cs="Times New Roman"/>
+          <w:b w:val="false"/>
+          <w:i w:val="false"/>
+          <w:i w:val="false"/>
+          <w:caps w:val="false"/>
+          <w:smallCaps w:val="false"/>
+          <w:strike w:val="false"/>
+          <w:dstrike w:val="false"/>
+          <w:color w:val="000000"/>
+          <w:position w:val="0"/>
+          <w:sz w:val="24"/>
+          <w:sz w:val="24"/>
+          <w:szCs w:val="24"/>
+          <w:u w:val="none"/>
+          <w:shd w:fill="auto" w:val="clear"/>
+          <w:vertAlign w:val="baseline"/>
+        </w:rPr>
+      </w:pPr>
+      <w:r>
+        <w:rPr>
+          <w:rFonts w:eastAsia="Times New Roman" w:cs="Times New Roman" w:ascii="Times New Roman" w:hAnsi="Times New Roman"/>
+          <w:b w:val="false"/>
+          <w:i w:val="false"/>
+          <w:caps w:val="false"/>
+          <w:smallCaps w:val="false"/>
+          <w:strike w:val="false"/>
+          <w:dstrike w:val="false"/>
+          <w:color w:val="000000"/>
+          <w:position w:val="0"/>
+          <w:sz w:val="24"/>
+          <w:sz w:val="24"/>
+          <w:szCs w:val="24"/>
+          <w:u w:val="none"/>
+          <w:shd w:fill="auto" w:val="clear"/>
+          <w:vertAlign w:val="baseline"/>
+        </w:rPr>
       </w:r>
     </w:p>
     <w:p>
@@ -2401,43 +2471,7 @@
                               <w:rPr>
                                 <w:color w:val="000000"/>
                               </w:rPr>
-                              <w:t xml:space="preserve">Рисунок </w:t>
-                            </w:r>
-                            <w:r>
-                              <w:rPr>
-                                <w:color w:val="000000"/>
-                              </w:rPr>
-                              <w:fldChar w:fldCharType="begin"/>
-                            </w:r>
-                            <w:r>
-                              <w:rPr>
-                                <w:color w:val="000000"/>
-                              </w:rPr>
-                              <w:instrText xml:space="preserve"> SEQ Рисунок \* ARABIC </w:instrText>
-                            </w:r>
-                            <w:r>
-                              <w:rPr>
-                                <w:color w:val="000000"/>
-                              </w:rPr>
-                              <w:fldChar w:fldCharType="separate"/>
-                            </w:r>
-                            <w:r>
-                              <w:rPr>
-                                <w:color w:val="000000"/>
-                              </w:rPr>
-                              <w:t>2</w:t>
-                            </w:r>
-                            <w:r>
-                              <w:rPr>
-                                <w:color w:val="000000"/>
-                              </w:rPr>
-                              <w:fldChar w:fldCharType="end"/>
-                            </w:r>
-                            <w:r>
-                              <w:rPr>
-                                <w:color w:val="000000"/>
-                              </w:rPr>
-                              <w:t>: Блок-схема до програми № 2</w:t>
+                              <w:t>Рисунок 2: Блок-схема до програми № 2</w:t>
                             </w:r>
                           </w:p>
                         </w:txbxContent>
@@ -2511,43 +2545,7 @@
                         <w:rPr>
                           <w:color w:val="000000"/>
                         </w:rPr>
-                        <w:t xml:space="preserve">Рисунок </w:t>
-                      </w:r>
-                      <w:r>
-                        <w:rPr>
-                          <w:color w:val="000000"/>
-                        </w:rPr>
-                        <w:fldChar w:fldCharType="begin"/>
-                      </w:r>
-                      <w:r>
-                        <w:rPr>
-                          <w:color w:val="000000"/>
-                        </w:rPr>
-                        <w:instrText xml:space="preserve"> SEQ Рисунок \* ARABIC </w:instrText>
-                      </w:r>
-                      <w:r>
-                        <w:rPr>
-                          <w:color w:val="000000"/>
-                        </w:rPr>
-                        <w:fldChar w:fldCharType="separate"/>
-                      </w:r>
-                      <w:r>
-                        <w:rPr>
-                          <w:color w:val="000000"/>
-                        </w:rPr>
-                        <w:t>2</w:t>
-                      </w:r>
-                      <w:r>
-                        <w:rPr>
-                          <w:color w:val="000000"/>
-                        </w:rPr>
-                        <w:fldChar w:fldCharType="end"/>
-                      </w:r>
-                      <w:r>
-                        <w:rPr>
-                          <w:color w:val="000000"/>
-                        </w:rPr>
-                        <w:t>: Блок-схема до програми № 2</w:t>
+                        <w:t>Рисунок 2: Блок-схема до програми № 2</w:t>
                       </w:r>
                     </w:p>
                   </w:txbxContent>
@@ -3068,43 +3066,7 @@
                               <w:rPr>
                                 <w:color w:val="000000"/>
                               </w:rPr>
-                              <w:t xml:space="preserve">Рисунок </w:t>
-                            </w:r>
-                            <w:r>
-                              <w:rPr>
-                                <w:color w:val="000000"/>
-                              </w:rPr>
-                              <w:fldChar w:fldCharType="begin"/>
-                            </w:r>
-                            <w:r>
-                              <w:rPr>
-                                <w:color w:val="000000"/>
-                              </w:rPr>
-                              <w:instrText xml:space="preserve"> SEQ Рисунок \* ARABIC </w:instrText>
-                            </w:r>
-                            <w:r>
-                              <w:rPr>
-                                <w:color w:val="000000"/>
-                              </w:rPr>
-                              <w:fldChar w:fldCharType="separate"/>
-                            </w:r>
-                            <w:r>
-                              <w:rPr>
-                                <w:color w:val="000000"/>
-                              </w:rPr>
-                              <w:t>3</w:t>
-                            </w:r>
-                            <w:r>
-                              <w:rPr>
-                                <w:color w:val="000000"/>
-                              </w:rPr>
-                              <w:fldChar w:fldCharType="end"/>
-                            </w:r>
-                            <w:r>
-                              <w:rPr>
-                                <w:color w:val="000000"/>
-                              </w:rPr>
-                              <w:t>: Блок-схема до програми № 3</w:t>
+                              <w:t>Рисунок 3: Блок-схема до програми № 3</w:t>
                             </w:r>
                           </w:p>
                         </w:txbxContent>
@@ -3179,43 +3141,7 @@
                         <w:rPr>
                           <w:color w:val="000000"/>
                         </w:rPr>
-                        <w:t xml:space="preserve">Рисунок </w:t>
-                      </w:r>
-                      <w:r>
-                        <w:rPr>
-                          <w:color w:val="000000"/>
-                        </w:rPr>
-                        <w:fldChar w:fldCharType="begin"/>
-                      </w:r>
-                      <w:r>
-                        <w:rPr>
-                          <w:color w:val="000000"/>
-                        </w:rPr>
-                        <w:instrText xml:space="preserve"> SEQ Рисунок \* ARABIC </w:instrText>
-                      </w:r>
-                      <w:r>
-                        <w:rPr>
-                          <w:color w:val="000000"/>
-                        </w:rPr>
-                        <w:fldChar w:fldCharType="separate"/>
-                      </w:r>
-                      <w:r>
-                        <w:rPr>
-                          <w:color w:val="000000"/>
-                        </w:rPr>
-                        <w:t>3</w:t>
-                      </w:r>
-                      <w:r>
-                        <w:rPr>
-                          <w:color w:val="000000"/>
-                        </w:rPr>
-                        <w:fldChar w:fldCharType="end"/>
-                      </w:r>
-                      <w:r>
-                        <w:rPr>
-                          <w:color w:val="000000"/>
-                        </w:rPr>
-                        <w:t>: Блок-схема до програми № 3</w:t>
+                        <w:t>Рисунок 3: Блок-схема до програми № 3</w:t>
                       </w:r>
                     </w:p>
                   </w:txbxContent>
@@ -3627,15 +3553,18 @@
           <w:sz w:val="24"/>
           <w:szCs w:val="24"/>
         </w:rPr>
-        <w:t xml:space="preserve">Блок-схема </w:t>
-      </w:r>
-    </w:p>
-    <w:p>
-      <w:pPr>
-        <w:pStyle w:val="Normal1"/>
+        <w:t>Блок-схема</w:t>
+      </w:r>
+    </w:p>
+    <w:p>
+      <w:pPr>
+        <w:pStyle w:val="Normal1"/>
+        <w:numPr>
+          <w:ilvl w:val="0"/>
+          <w:numId w:val="0"/>
+        </w:numPr>
         <w:spacing w:lineRule="auto" w:line="240" w:before="0" w:after="0"/>
-        <w:ind w:hanging="0" w:left="0"/>
-        <w:jc w:val="center"/>
+        <w:ind w:hanging="0" w:left="720"/>
         <w:rPr>
           <w:rFonts w:ascii="Times New Roman" w:hAnsi="Times New Roman" w:eastAsia="Times New Roman" w:cs="Times New Roman"/>
           <w:sz w:val="24"/>
@@ -3643,13 +3572,25 @@
         </w:rPr>
       </w:pPr>
       <w:r>
-        <w:rPr/>
+        <w:rPr>
+          <w:rFonts w:eastAsia="Times New Roman" w:cs="Times New Roman" w:ascii="Times New Roman" w:hAnsi="Times New Roman"/>
+          <w:sz w:val="24"/>
+          <w:szCs w:val="24"/>
+        </w:rPr>
         <mc:AlternateContent>
           <mc:Choice Requires="wps">
             <w:drawing>
-              <wp:inline distT="0" distB="0" distL="0" distR="0">
-                <wp:extent cx="1733550" cy="6711950"/>
+              <wp:anchor behindDoc="0" distT="0" distB="0" distL="0" distR="0" simplePos="0" locked="0" layoutInCell="0" allowOverlap="1" relativeHeight="21">
+                <wp:simplePos x="0" y="0"/>
+                <wp:positionH relativeFrom="column">
+                  <wp:align>center</wp:align>
+                </wp:positionH>
+                <wp:positionV relativeFrom="paragraph">
+                  <wp:posOffset>635</wp:posOffset>
+                </wp:positionV>
+                <wp:extent cx="6873240" cy="2769870"/>
                 <wp:effectExtent l="0" t="0" r="0" b="0"/>
+                <wp:wrapSquare wrapText="largest"/>
                 <wp:docPr id="5" name="Рамка4"/>
                 <a:graphic xmlns:a="http://schemas.openxmlformats.org/drawingml/2006/main">
                   <a:graphicData uri="http://schemas.microsoft.com/office/word/2010/wordprocessingShape">
@@ -3658,7 +3599,368 @@
                       <wps:spPr>
                         <a:xfrm>
                           <a:off x="0" y="0"/>
-                          <a:ext cx="1733400" cy="6711840"/>
+                          <a:ext cx="6873120" cy="2769840"/>
+                        </a:xfrm>
+                        <a:prstGeom prst="rect">
+                          <a:avLst/>
+                        </a:prstGeom>
+                        <a:solidFill>
+                          <a:srgbClr val="ffffff"/>
+                        </a:solidFill>
+                        <a:ln w="0">
+                          <a:noFill/>
+                        </a:ln>
+                      </wps:spPr>
+                      <wps:style>
+                        <a:lnRef idx="0"/>
+                        <a:fillRef idx="0"/>
+                        <a:effectRef idx="0"/>
+                        <a:fontRef idx="minor"/>
+                      </wps:style>
+                      <wps:txbx>
+                        <w:txbxContent>
+                          <w:p>
+                            <w:pPr>
+                              <w:pStyle w:val="Style13"/>
+                              <w:spacing w:before="120" w:after="120"/>
+                              <w:jc w:val="center"/>
+                              <w:rPr/>
+                            </w:pPr>
+                            <w:r>
+                              <w:rPr>
+                                <w:color w:val="000000"/>
+                              </w:rPr>
+                              <w:drawing>
+                                <wp:inline distT="0" distB="0" distL="0" distR="0">
+                                  <wp:extent cx="6873240" cy="2456815"/>
+                                  <wp:effectExtent l="0" t="0" r="0" b="0"/>
+                                  <wp:docPr id="7" name="Зображення2" descr=""/>
+                                  <wp:cNvGraphicFramePr>
+                                    <a:graphicFrameLocks xmlns:a="http://schemas.openxmlformats.org/drawingml/2006/main" noChangeAspect="1"/>
+                                  </wp:cNvGraphicFramePr>
+                                  <a:graphic xmlns:a="http://schemas.openxmlformats.org/drawingml/2006/main">
+                                    <a:graphicData uri="http://schemas.openxmlformats.org/drawingml/2006/picture">
+                                      <pic:pic xmlns:pic="http://schemas.openxmlformats.org/drawingml/2006/picture">
+                                        <pic:nvPicPr>
+                                          <pic:cNvPr id="7" name="Зображення2" descr=""/>
+                                          <pic:cNvPicPr>
+                                            <a:picLocks noChangeAspect="1" noChangeArrowheads="1"/>
+                                          </pic:cNvPicPr>
+                                        </pic:nvPicPr>
+                                        <pic:blipFill>
+                                          <a:blip r:embed="rId9"/>
+                                          <a:srcRect l="0" t="0" r="0" b="6614"/>
+                                          <a:stretch>
+                                            <a:fillRect/>
+                                          </a:stretch>
+                                        </pic:blipFill>
+                                        <pic:spPr bwMode="auto">
+                                          <a:xfrm>
+                                            <a:off x="0" y="0"/>
+                                            <a:ext cx="6873240" cy="2456815"/>
+                                          </a:xfrm>
+                                          <a:prstGeom prst="rect">
+                                            <a:avLst/>
+                                          </a:prstGeom>
+                                        </pic:spPr>
+                                      </pic:pic>
+                                    </a:graphicData>
+                                  </a:graphic>
+                                </wp:inline>
+                              </w:drawing>
+                            </w:r>
+                            <w:r>
+                              <w:rPr>
+                                <w:color w:val="000000"/>
+                              </w:rPr>
+                              <w:t>Рисунок 4: Блок-схема до програми № 4</w:t>
+                            </w:r>
+                          </w:p>
+                        </w:txbxContent>
+                      </wps:txbx>
+                      <wps:bodyPr lIns="0" rIns="0" tIns="0" bIns="0" anchor="t">
+                        <a:noAutofit/>
+                      </wps:bodyPr>
+                    </wps:wsp>
+                  </a:graphicData>
+                </a:graphic>
+              </wp:anchor>
+            </w:drawing>
+          </mc:Choice>
+          <mc:Fallback>
+            <w:pict>
+              <v:rect id="shape_0" ID="Рамка4" path="m0,0l-2147483645,0l-2147483645,-2147483646l0,-2147483646xe" fillcolor="white" stroked="f" o:allowincell="f" style="position:absolute;margin-left:-22.55pt;margin-top:0.05pt;width:541.15pt;height:218.05pt;mso-wrap-style:square;v-text-anchor:top;mso-position-horizontal:center">
+                <v:fill o:detectmouseclick="t" type="solid" color2="black"/>
+                <v:stroke color="#3465a4" joinstyle="round" endcap="flat"/>
+                <v:textbox>
+                  <w:txbxContent>
+                    <w:p>
+                      <w:pPr>
+                        <w:pStyle w:val="Style13"/>
+                        <w:spacing w:before="120" w:after="120"/>
+                        <w:jc w:val="center"/>
+                        <w:rPr/>
+                      </w:pPr>
+                      <w:r>
+                        <w:rPr>
+                          <w:color w:val="000000"/>
+                        </w:rPr>
+                        <w:drawing>
+                          <wp:inline distT="0" distB="0" distL="0" distR="0">
+                            <wp:extent cx="6873240" cy="2456815"/>
+                            <wp:effectExtent l="0" t="0" r="0" b="0"/>
+                            <wp:docPr id="8" name="Зображення2" descr=""/>
+                            <wp:cNvGraphicFramePr>
+                              <a:graphicFrameLocks xmlns:a="http://schemas.openxmlformats.org/drawingml/2006/main" noChangeAspect="1"/>
+                            </wp:cNvGraphicFramePr>
+                            <a:graphic xmlns:a="http://schemas.openxmlformats.org/drawingml/2006/main">
+                              <a:graphicData uri="http://schemas.openxmlformats.org/drawingml/2006/picture">
+                                <pic:pic xmlns:pic="http://schemas.openxmlformats.org/drawingml/2006/picture">
+                                  <pic:nvPicPr>
+                                    <pic:cNvPr id="8" name="Зображення2" descr=""/>
+                                    <pic:cNvPicPr>
+                                      <a:picLocks noChangeAspect="1" noChangeArrowheads="1"/>
+                                    </pic:cNvPicPr>
+                                  </pic:nvPicPr>
+                                  <pic:blipFill>
+                                    <a:blip r:embed="rId10"/>
+                                    <a:srcRect l="0" t="0" r="0" b="6614"/>
+                                    <a:stretch>
+                                      <a:fillRect/>
+                                    </a:stretch>
+                                  </pic:blipFill>
+                                  <pic:spPr bwMode="auto">
+                                    <a:xfrm>
+                                      <a:off x="0" y="0"/>
+                                      <a:ext cx="6873240" cy="2456815"/>
+                                    </a:xfrm>
+                                    <a:prstGeom prst="rect">
+                                      <a:avLst/>
+                                    </a:prstGeom>
+                                  </pic:spPr>
+                                </pic:pic>
+                              </a:graphicData>
+                            </a:graphic>
+                          </wp:inline>
+                        </w:drawing>
+                      </w:r>
+                      <w:r>
+                        <w:rPr>
+                          <w:color w:val="000000"/>
+                        </w:rPr>
+                        <w:t>Рисунок 4: Блок-схема до програми № 4</w:t>
+                      </w:r>
+                    </w:p>
+                  </w:txbxContent>
+                </v:textbox>
+                <w10:wrap type="square" side="largest"/>
+              </v:rect>
+            </w:pict>
+          </mc:Fallback>
+        </mc:AlternateContent>
+      </w:r>
+    </w:p>
+    <w:p>
+      <w:pPr>
+        <w:pStyle w:val="Normal1"/>
+        <w:numPr>
+          <w:ilvl w:val="0"/>
+          <w:numId w:val="10"/>
+        </w:numPr>
+        <w:spacing w:lineRule="auto" w:line="240" w:before="0" w:after="0"/>
+        <w:ind w:hanging="360" w:left="720"/>
+        <w:rPr>
+          <w:rFonts w:ascii="Times New Roman" w:hAnsi="Times New Roman" w:eastAsia="Times New Roman" w:cs="Times New Roman"/>
+          <w:sz w:val="24"/>
+          <w:szCs w:val="24"/>
+        </w:rPr>
+      </w:pPr>
+      <w:r>
+        <w:rPr>
+          <w:rFonts w:eastAsia="Times New Roman" w:cs="Times New Roman" w:ascii="Times New Roman" w:hAnsi="Times New Roman"/>
+          <w:sz w:val="24"/>
+          <w:szCs w:val="24"/>
+        </w:rPr>
+        <w:t>Планований час на реалізацію - 40 хвилин</w:t>
+      </w:r>
+    </w:p>
+    <w:p>
+      <w:pPr>
+        <w:pStyle w:val="Normal1"/>
+        <w:numPr>
+          <w:ilvl w:val="0"/>
+          <w:numId w:val="10"/>
+        </w:numPr>
+        <w:spacing w:lineRule="auto" w:line="240" w:before="0" w:after="0"/>
+        <w:ind w:hanging="360" w:left="720"/>
+        <w:rPr>
+          <w:rFonts w:ascii="Times New Roman" w:hAnsi="Times New Roman" w:eastAsia="Times New Roman" w:cs="Times New Roman"/>
+          <w:sz w:val="24"/>
+          <w:szCs w:val="24"/>
+        </w:rPr>
+      </w:pPr>
+      <w:r>
+        <w:rPr>
+          <w:rFonts w:eastAsia="Times New Roman" w:cs="Times New Roman" w:ascii="Times New Roman" w:hAnsi="Times New Roman"/>
+          <w:sz w:val="24"/>
+          <w:szCs w:val="24"/>
+        </w:rPr>
+        <w:t>Важливі деталі для врахування в імплементації</w:t>
+      </w:r>
+    </w:p>
+    <w:p>
+      <w:pPr>
+        <w:pStyle w:val="Normal1"/>
+        <w:numPr>
+          <w:ilvl w:val="0"/>
+          <w:numId w:val="2"/>
+        </w:numPr>
+        <w:spacing w:lineRule="auto" w:line="240" w:before="0" w:after="0"/>
+        <w:ind w:hanging="360" w:left="1440"/>
+        <w:rPr>
+          <w:rFonts w:ascii="Times New Roman" w:hAnsi="Times New Roman" w:eastAsia="Times New Roman" w:cs="Times New Roman"/>
+          <w:sz w:val="24"/>
+          <w:szCs w:val="24"/>
+          <w:u w:val="none"/>
+        </w:rPr>
+      </w:pPr>
+      <w:r>
+        <w:rPr>
+          <w:rFonts w:eastAsia="Times New Roman" w:cs="Times New Roman" w:ascii="Times New Roman" w:hAnsi="Times New Roman"/>
+          <w:sz w:val="24"/>
+          <w:szCs w:val="24"/>
+        </w:rPr>
+        <w:t>Випробувати різноманітні оператори галуження (if-else, if-else if-else, switch)</w:t>
+      </w:r>
+    </w:p>
+    <w:p>
+      <w:pPr>
+        <w:pStyle w:val="Normal1"/>
+        <w:numPr>
+          <w:ilvl w:val="0"/>
+          <w:numId w:val="2"/>
+        </w:numPr>
+        <w:spacing w:lineRule="auto" w:line="240" w:before="0" w:after="0"/>
+        <w:ind w:hanging="360" w:left="1440"/>
+        <w:rPr>
+          <w:rFonts w:ascii="Times New Roman" w:hAnsi="Times New Roman" w:eastAsia="Times New Roman" w:cs="Times New Roman"/>
+          <w:sz w:val="24"/>
+          <w:szCs w:val="24"/>
+          <w:u w:val="none"/>
+        </w:rPr>
+      </w:pPr>
+      <w:r>
+        <w:rPr>
+          <w:rFonts w:eastAsia="Times New Roman" w:cs="Times New Roman" w:ascii="Times New Roman" w:hAnsi="Times New Roman"/>
+          <w:sz w:val="24"/>
+          <w:szCs w:val="24"/>
+        </w:rPr>
+        <w:t>Випробувати enum за бажанням</w:t>
+      </w:r>
+    </w:p>
+    <w:p>
+      <w:pPr>
+        <w:pStyle w:val="Normal1"/>
+        <w:spacing w:lineRule="auto" w:line="240" w:before="0" w:after="0"/>
+        <w:rPr>
+          <w:rFonts w:ascii="Times New Roman" w:hAnsi="Times New Roman" w:eastAsia="Times New Roman" w:cs="Times New Roman"/>
+          <w:sz w:val="24"/>
+          <w:szCs w:val="24"/>
+        </w:rPr>
+      </w:pPr>
+      <w:r>
+        <w:rPr>
+          <w:rFonts w:eastAsia="Times New Roman" w:cs="Times New Roman" w:ascii="Times New Roman" w:hAnsi="Times New Roman"/>
+          <w:sz w:val="24"/>
+          <w:szCs w:val="24"/>
+        </w:rPr>
+        <w:t>Програма № 5 Зворотня сума (</w:t>
+      </w:r>
+      <w:hyperlink r:id="rId11">
+        <w:r>
+          <w:rPr>
+            <w:rFonts w:eastAsia="Times New Roman" w:cs="Times New Roman" w:ascii="Times New Roman" w:hAnsi="Times New Roman"/>
+            <w:color w:val="1155CC"/>
+            <w:sz w:val="24"/>
+            <w:szCs w:val="24"/>
+            <w:u w:val="single"/>
+          </w:rPr>
+          <w:t>https://leetcode.com/problems/add-two-numbers/</w:t>
+        </w:r>
+      </w:hyperlink>
+      <w:r>
+        <w:rPr>
+          <w:rFonts w:eastAsia="Times New Roman" w:cs="Times New Roman" w:ascii="Times New Roman" w:hAnsi="Times New Roman"/>
+          <w:sz w:val="24"/>
+          <w:szCs w:val="24"/>
+        </w:rPr>
+        <w:t>)</w:t>
+      </w:r>
+    </w:p>
+    <w:p>
+      <w:pPr>
+        <w:pStyle w:val="Normal1"/>
+        <w:numPr>
+          <w:ilvl w:val="0"/>
+          <w:numId w:val="11"/>
+        </w:numPr>
+        <w:spacing w:lineRule="auto" w:line="240" w:before="0" w:after="0"/>
+        <w:ind w:hanging="360" w:left="720"/>
+        <w:rPr>
+          <w:rFonts w:ascii="Times New Roman" w:hAnsi="Times New Roman" w:eastAsia="Times New Roman" w:cs="Times New Roman"/>
+          <w:sz w:val="24"/>
+          <w:szCs w:val="24"/>
+        </w:rPr>
+      </w:pPr>
+      <w:r>
+        <w:rPr>
+          <w:rFonts w:eastAsia="Times New Roman" w:cs="Times New Roman" w:ascii="Times New Roman" w:hAnsi="Times New Roman"/>
+          <w:sz w:val="24"/>
+          <w:szCs w:val="24"/>
+        </w:rPr>
+        <w:t xml:space="preserve">Блок-схема </w:t>
+      </w:r>
+    </w:p>
+    <w:p>
+      <w:pPr>
+        <w:pStyle w:val="Normal1"/>
+        <w:spacing w:lineRule="auto" w:line="240" w:before="0" w:after="0"/>
+        <w:ind w:hanging="0" w:left="0"/>
+        <w:rPr>
+          <w:rFonts w:ascii="Times New Roman" w:hAnsi="Times New Roman" w:eastAsia="Times New Roman" w:cs="Times New Roman"/>
+          <w:sz w:val="24"/>
+          <w:szCs w:val="24"/>
+        </w:rPr>
+      </w:pPr>
+      <w:r>
+        <w:rPr>
+          <w:rFonts w:eastAsia="Times New Roman" w:cs="Times New Roman" w:ascii="Times New Roman" w:hAnsi="Times New Roman"/>
+          <w:sz w:val="24"/>
+          <w:szCs w:val="24"/>
+        </w:rPr>
+        <mc:AlternateContent>
+          <mc:Choice Requires="wps">
+            <w:drawing>
+              <wp:anchor behindDoc="0" distT="0" distB="635" distL="0" distR="0" simplePos="0" locked="0" layoutInCell="0" allowOverlap="1" relativeHeight="17">
+                <wp:simplePos x="0" y="0"/>
+                <wp:positionH relativeFrom="column">
+                  <wp:posOffset>1431290</wp:posOffset>
+                </wp:positionH>
+                <wp:positionV relativeFrom="paragraph">
+                  <wp:posOffset>635</wp:posOffset>
+                </wp:positionV>
+                <wp:extent cx="2454275" cy="4511040"/>
+                <wp:effectExtent l="0" t="0" r="0" b="0"/>
+                <wp:wrapTopAndBottom/>
+                <wp:docPr id="6" name="Рамка5"/>
+                <a:graphic xmlns:a="http://schemas.openxmlformats.org/drawingml/2006/main">
+                  <a:graphicData uri="http://schemas.microsoft.com/office/word/2010/wordprocessingShape">
+                    <wps:wsp>
+                      <wps:cNvSpPr/>
+                      <wps:spPr>
+                        <a:xfrm>
+                          <a:off x="0" y="0"/>
+                          <a:ext cx="2454120" cy="4511160"/>
                         </a:xfrm>
                         <a:prstGeom prst="rect">
                           <a:avLst/>
@@ -3691,611 +3993,7 @@
                               </w:rPr>
                               <w:drawing>
                                 <wp:inline distT="0" distB="0" distL="0" distR="0">
-                                  <wp:extent cx="1733550" cy="6132830"/>
-                                  <wp:effectExtent l="0" t="0" r="0" b="0"/>
-                                  <wp:docPr id="7" name="image3.png" descr=""/>
-                                  <wp:cNvGraphicFramePr>
-                                    <a:graphicFrameLocks xmlns:a="http://schemas.openxmlformats.org/drawingml/2006/main" noChangeAspect="1"/>
-                                  </wp:cNvGraphicFramePr>
-                                  <a:graphic xmlns:a="http://schemas.openxmlformats.org/drawingml/2006/main">
-                                    <a:graphicData uri="http://schemas.openxmlformats.org/drawingml/2006/picture">
-                                      <pic:pic xmlns:pic="http://schemas.openxmlformats.org/drawingml/2006/picture">
-                                        <pic:nvPicPr>
-                                          <pic:cNvPr id="7" name="image3.png" descr=""/>
-                                          <pic:cNvPicPr>
-                                            <a:picLocks noChangeAspect="1" noChangeArrowheads="1"/>
-                                          </pic:cNvPicPr>
-                                        </pic:nvPicPr>
-                                        <pic:blipFill>
-                                          <a:blip r:embed="rId9"/>
-                                          <a:srcRect l="0" t="0" r="0" b="2894"/>
-                                          <a:stretch>
-                                            <a:fillRect/>
-                                          </a:stretch>
-                                        </pic:blipFill>
-                                        <pic:spPr bwMode="auto">
-                                          <a:xfrm>
-                                            <a:off x="0" y="0"/>
-                                            <a:ext cx="1733550" cy="6132830"/>
-                                          </a:xfrm>
-                                          <a:prstGeom prst="rect">
-                                            <a:avLst/>
-                                          </a:prstGeom>
-                                        </pic:spPr>
-                                      </pic:pic>
-                                    </a:graphicData>
-                                  </a:graphic>
-                                </wp:inline>
-                              </w:drawing>
-                            </w:r>
-                            <w:r>
-                              <w:rPr>
-                                <w:color w:val="000000"/>
-                              </w:rPr>
-                              <w:t xml:space="preserve">Рисунок </w:t>
-                            </w:r>
-                            <w:r>
-                              <w:rPr>
-                                <w:color w:val="000000"/>
-                              </w:rPr>
-                              <w:fldChar w:fldCharType="begin"/>
-                            </w:r>
-                            <w:r>
-                              <w:rPr>
-                                <w:color w:val="000000"/>
-                              </w:rPr>
-                              <w:instrText xml:space="preserve"> SEQ Рисунок \* ARABIC </w:instrText>
-                            </w:r>
-                            <w:r>
-                              <w:rPr>
-                                <w:color w:val="000000"/>
-                              </w:rPr>
-                              <w:fldChar w:fldCharType="separate"/>
-                            </w:r>
-                            <w:r>
-                              <w:rPr>
-                                <w:color w:val="000000"/>
-                              </w:rPr>
-                              <w:t>4</w:t>
-                            </w:r>
-                            <w:r>
-                              <w:rPr>
-                                <w:color w:val="000000"/>
-                              </w:rPr>
-                              <w:fldChar w:fldCharType="end"/>
-                            </w:r>
-                            <w:r>
-                              <w:rPr>
-                                <w:color w:val="000000"/>
-                              </w:rPr>
-                              <w:t>: Блок-схема до програми № 4</w:t>
-                            </w:r>
-                          </w:p>
-                        </w:txbxContent>
-                      </wps:txbx>
-                      <wps:bodyPr lIns="0" rIns="0" tIns="0" bIns="0" anchor="t">
-                        <a:noAutofit/>
-                      </wps:bodyPr>
-                    </wps:wsp>
-                  </a:graphicData>
-                </a:graphic>
-              </wp:inline>
-            </w:drawing>
-          </mc:Choice>
-          <mc:Fallback>
-            <w:pict>
-              <v:rect id="shape_0" ID="Рамка4" path="m0,0l-2147483645,0l-2147483645,-2147483646l0,-2147483646xe" fillcolor="white" stroked="f" o:allowincell="f" style="position:absolute;margin-left:0pt;margin-top:-528.55pt;width:136.45pt;height:528.45pt;mso-wrap-style:square;v-text-anchor:top;mso-position-vertical:top">
-                <v:fill o:detectmouseclick="t" type="solid" color2="black"/>
-                <v:stroke color="#3465a4" joinstyle="round" endcap="flat"/>
-                <v:textbox>
-                  <w:txbxContent>
-                    <w:p>
-                      <w:pPr>
-                        <w:pStyle w:val="Style11"/>
-                        <w:spacing w:before="120" w:after="120"/>
-                        <w:jc w:val="center"/>
-                        <w:rPr/>
-                      </w:pPr>
-                      <w:r>
-                        <w:rPr>
-                          <w:color w:val="000000"/>
-                        </w:rPr>
-                        <w:drawing>
-                          <wp:inline distT="0" distB="0" distL="0" distR="0">
-                            <wp:extent cx="1733550" cy="6132830"/>
-                            <wp:effectExtent l="0" t="0" r="0" b="0"/>
-                            <wp:docPr id="8" name="image3.png" descr=""/>
-                            <wp:cNvGraphicFramePr>
-                              <a:graphicFrameLocks xmlns:a="http://schemas.openxmlformats.org/drawingml/2006/main" noChangeAspect="1"/>
-                            </wp:cNvGraphicFramePr>
-                            <a:graphic xmlns:a="http://schemas.openxmlformats.org/drawingml/2006/main">
-                              <a:graphicData uri="http://schemas.openxmlformats.org/drawingml/2006/picture">
-                                <pic:pic xmlns:pic="http://schemas.openxmlformats.org/drawingml/2006/picture">
-                                  <pic:nvPicPr>
-                                    <pic:cNvPr id="8" name="image3.png" descr=""/>
-                                    <pic:cNvPicPr>
-                                      <a:picLocks noChangeAspect="1" noChangeArrowheads="1"/>
-                                    </pic:cNvPicPr>
-                                  </pic:nvPicPr>
-                                  <pic:blipFill>
-                                    <a:blip r:embed="rId10"/>
-                                    <a:srcRect l="0" t="0" r="0" b="2894"/>
-                                    <a:stretch>
-                                      <a:fillRect/>
-                                    </a:stretch>
-                                  </pic:blipFill>
-                                  <pic:spPr bwMode="auto">
-                                    <a:xfrm>
-                                      <a:off x="0" y="0"/>
-                                      <a:ext cx="1733550" cy="6132830"/>
-                                    </a:xfrm>
-                                    <a:prstGeom prst="rect">
-                                      <a:avLst/>
-                                    </a:prstGeom>
-                                  </pic:spPr>
-                                </pic:pic>
-                              </a:graphicData>
-                            </a:graphic>
-                          </wp:inline>
-                        </w:drawing>
-                      </w:r>
-                      <w:r>
-                        <w:rPr>
-                          <w:color w:val="000000"/>
-                        </w:rPr>
-                        <w:t xml:space="preserve">Рисунок </w:t>
-                      </w:r>
-                      <w:r>
-                        <w:rPr>
-                          <w:color w:val="000000"/>
-                        </w:rPr>
-                        <w:fldChar w:fldCharType="begin"/>
-                      </w:r>
-                      <w:r>
-                        <w:rPr>
-                          <w:color w:val="000000"/>
-                        </w:rPr>
-                        <w:instrText xml:space="preserve"> SEQ Рисунок \* ARABIC </w:instrText>
-                      </w:r>
-                      <w:r>
-                        <w:rPr>
-                          <w:color w:val="000000"/>
-                        </w:rPr>
-                        <w:fldChar w:fldCharType="separate"/>
-                      </w:r>
-                      <w:r>
-                        <w:rPr>
-                          <w:color w:val="000000"/>
-                        </w:rPr>
-                        <w:t>4</w:t>
-                      </w:r>
-                      <w:r>
-                        <w:rPr>
-                          <w:color w:val="000000"/>
-                        </w:rPr>
-                        <w:fldChar w:fldCharType="end"/>
-                      </w:r>
-                      <w:r>
-                        <w:rPr>
-                          <w:color w:val="000000"/>
-                        </w:rPr>
-                        <w:t>: Блок-схема до програми № 4</w:t>
-                      </w:r>
-                    </w:p>
-                  </w:txbxContent>
-                </v:textbox>
-                <w10:wrap type="square"/>
-              </v:rect>
-            </w:pict>
-          </mc:Fallback>
-        </mc:AlternateContent>
-      </w:r>
-    </w:p>
-    <w:p>
-      <w:pPr>
-        <w:pStyle w:val="Normal1"/>
-        <w:numPr>
-          <w:ilvl w:val="0"/>
-          <w:numId w:val="10"/>
-        </w:numPr>
-        <w:spacing w:lineRule="auto" w:line="240" w:before="0" w:after="0"/>
-        <w:ind w:hanging="360" w:left="720"/>
-        <w:rPr>
-          <w:rFonts w:ascii="Times New Roman" w:hAnsi="Times New Roman" w:eastAsia="Times New Roman" w:cs="Times New Roman"/>
-          <w:sz w:val="24"/>
-          <w:szCs w:val="24"/>
-        </w:rPr>
-      </w:pPr>
-      <w:r>
-        <w:rPr>
-          <w:rFonts w:eastAsia="Times New Roman" w:cs="Times New Roman" w:ascii="Times New Roman" w:hAnsi="Times New Roman"/>
-          <w:sz w:val="24"/>
-          <w:szCs w:val="24"/>
-        </w:rPr>
-        <w:t>Планований час на реалізацію - 40 хвилин</w:t>
-      </w:r>
-    </w:p>
-    <w:p>
-      <w:pPr>
-        <w:pStyle w:val="Normal1"/>
-        <w:numPr>
-          <w:ilvl w:val="0"/>
-          <w:numId w:val="10"/>
-        </w:numPr>
-        <w:spacing w:lineRule="auto" w:line="240" w:before="0" w:after="0"/>
-        <w:ind w:hanging="360" w:left="720"/>
-        <w:rPr>
-          <w:rFonts w:ascii="Times New Roman" w:hAnsi="Times New Roman" w:eastAsia="Times New Roman" w:cs="Times New Roman"/>
-          <w:sz w:val="24"/>
-          <w:szCs w:val="24"/>
-        </w:rPr>
-      </w:pPr>
-      <w:r>
-        <w:rPr>
-          <w:rFonts w:eastAsia="Times New Roman" w:cs="Times New Roman" w:ascii="Times New Roman" w:hAnsi="Times New Roman"/>
-          <w:sz w:val="24"/>
-          <w:szCs w:val="24"/>
-        </w:rPr>
-        <w:t>Важливі деталі для врахування в імплементації</w:t>
-      </w:r>
-    </w:p>
-    <w:p>
-      <w:pPr>
-        <w:pStyle w:val="Normal1"/>
-        <w:numPr>
-          <w:ilvl w:val="0"/>
-          <w:numId w:val="2"/>
-        </w:numPr>
-        <w:spacing w:lineRule="auto" w:line="240" w:before="0" w:after="0"/>
-        <w:ind w:hanging="360" w:left="1440"/>
-        <w:rPr>
-          <w:rFonts w:ascii="Times New Roman" w:hAnsi="Times New Roman" w:eastAsia="Times New Roman" w:cs="Times New Roman"/>
-          <w:sz w:val="24"/>
-          <w:szCs w:val="24"/>
-          <w:u w:val="none"/>
-        </w:rPr>
-      </w:pPr>
-      <w:r>
-        <w:rPr>
-          <w:rFonts w:eastAsia="Times New Roman" w:cs="Times New Roman" w:ascii="Times New Roman" w:hAnsi="Times New Roman"/>
-          <w:sz w:val="24"/>
-          <w:szCs w:val="24"/>
-        </w:rPr>
-        <w:t>Випробувати різноманітні оператори галуження (if-else, if-else if-else, switch)</w:t>
-      </w:r>
-    </w:p>
-    <w:p>
-      <w:pPr>
-        <w:pStyle w:val="Normal1"/>
-        <w:numPr>
-          <w:ilvl w:val="0"/>
-          <w:numId w:val="2"/>
-        </w:numPr>
-        <w:spacing w:lineRule="auto" w:line="240" w:before="0" w:after="0"/>
-        <w:ind w:hanging="360" w:left="1440"/>
-        <w:rPr>
-          <w:rFonts w:ascii="Times New Roman" w:hAnsi="Times New Roman" w:eastAsia="Times New Roman" w:cs="Times New Roman"/>
-          <w:sz w:val="24"/>
-          <w:szCs w:val="24"/>
-          <w:u w:val="none"/>
-        </w:rPr>
-      </w:pPr>
-      <w:r>
-        <w:rPr>
-          <w:rFonts w:eastAsia="Times New Roman" w:cs="Times New Roman" w:ascii="Times New Roman" w:hAnsi="Times New Roman"/>
-          <w:sz w:val="24"/>
-          <w:szCs w:val="24"/>
-        </w:rPr>
-        <w:t>Випробувати enum за бажанням</w:t>
-      </w:r>
-    </w:p>
-    <w:p>
-      <w:pPr>
-        <w:pStyle w:val="Normal1"/>
-        <w:spacing w:lineRule="auto" w:line="240" w:before="0" w:after="0"/>
-        <w:ind w:hanging="0" w:left="0"/>
-        <w:rPr>
-          <w:rFonts w:ascii="Times New Roman" w:hAnsi="Times New Roman" w:eastAsia="Times New Roman" w:cs="Times New Roman"/>
-          <w:sz w:val="24"/>
-          <w:szCs w:val="24"/>
-        </w:rPr>
-      </w:pPr>
-      <w:r>
-        <w:rPr>
-          <w:rFonts w:eastAsia="Times New Roman" w:cs="Times New Roman" w:ascii="Times New Roman" w:hAnsi="Times New Roman"/>
-          <w:sz w:val="24"/>
-          <w:szCs w:val="24"/>
-        </w:rPr>
-      </w:r>
-    </w:p>
-    <w:p>
-      <w:pPr>
-        <w:pStyle w:val="Normal1"/>
-        <w:spacing w:lineRule="auto" w:line="240" w:before="0" w:after="0"/>
-        <w:ind w:hanging="0" w:left="0"/>
-        <w:rPr>
-          <w:rFonts w:ascii="Times New Roman" w:hAnsi="Times New Roman" w:eastAsia="Times New Roman" w:cs="Times New Roman"/>
-          <w:sz w:val="24"/>
-          <w:szCs w:val="24"/>
-        </w:rPr>
-      </w:pPr>
-      <w:r>
-        <w:rPr>
-          <w:rFonts w:eastAsia="Times New Roman" w:cs="Times New Roman" w:ascii="Times New Roman" w:hAnsi="Times New Roman"/>
-          <w:sz w:val="24"/>
-          <w:szCs w:val="24"/>
-        </w:rPr>
-      </w:r>
-    </w:p>
-    <w:p>
-      <w:pPr>
-        <w:pStyle w:val="Normal1"/>
-        <w:spacing w:lineRule="auto" w:line="240" w:before="0" w:after="0"/>
-        <w:ind w:hanging="0" w:left="0"/>
-        <w:rPr>
-          <w:rFonts w:ascii="Times New Roman" w:hAnsi="Times New Roman" w:eastAsia="Times New Roman" w:cs="Times New Roman"/>
-          <w:sz w:val="24"/>
-          <w:szCs w:val="24"/>
-        </w:rPr>
-      </w:pPr>
-      <w:r>
-        <w:rPr>
-          <w:rFonts w:eastAsia="Times New Roman" w:cs="Times New Roman" w:ascii="Times New Roman" w:hAnsi="Times New Roman"/>
-          <w:sz w:val="24"/>
-          <w:szCs w:val="24"/>
-        </w:rPr>
-      </w:r>
-    </w:p>
-    <w:p>
-      <w:pPr>
-        <w:pStyle w:val="Normal1"/>
-        <w:spacing w:lineRule="auto" w:line="240" w:before="0" w:after="0"/>
-        <w:ind w:hanging="0" w:left="0"/>
-        <w:rPr>
-          <w:rFonts w:ascii="Times New Roman" w:hAnsi="Times New Roman" w:eastAsia="Times New Roman" w:cs="Times New Roman"/>
-          <w:sz w:val="24"/>
-          <w:szCs w:val="24"/>
-        </w:rPr>
-      </w:pPr>
-      <w:r>
-        <w:rPr>
-          <w:rFonts w:eastAsia="Times New Roman" w:cs="Times New Roman" w:ascii="Times New Roman" w:hAnsi="Times New Roman"/>
-          <w:sz w:val="24"/>
-          <w:szCs w:val="24"/>
-        </w:rPr>
-      </w:r>
-    </w:p>
-    <w:p>
-      <w:pPr>
-        <w:pStyle w:val="Normal1"/>
-        <w:spacing w:lineRule="auto" w:line="240" w:before="0" w:after="0"/>
-        <w:ind w:hanging="0" w:left="0"/>
-        <w:rPr>
-          <w:rFonts w:ascii="Times New Roman" w:hAnsi="Times New Roman" w:eastAsia="Times New Roman" w:cs="Times New Roman"/>
-          <w:sz w:val="24"/>
-          <w:szCs w:val="24"/>
-        </w:rPr>
-      </w:pPr>
-      <w:r>
-        <w:rPr>
-          <w:rFonts w:eastAsia="Times New Roman" w:cs="Times New Roman" w:ascii="Times New Roman" w:hAnsi="Times New Roman"/>
-          <w:sz w:val="24"/>
-          <w:szCs w:val="24"/>
-        </w:rPr>
-      </w:r>
-    </w:p>
-    <w:p>
-      <w:pPr>
-        <w:pStyle w:val="Normal1"/>
-        <w:spacing w:lineRule="auto" w:line="240" w:before="0" w:after="0"/>
-        <w:ind w:hanging="0" w:left="0"/>
-        <w:rPr>
-          <w:rFonts w:ascii="Times New Roman" w:hAnsi="Times New Roman" w:eastAsia="Times New Roman" w:cs="Times New Roman"/>
-          <w:sz w:val="24"/>
-          <w:szCs w:val="24"/>
-        </w:rPr>
-      </w:pPr>
-      <w:r>
-        <w:rPr>
-          <w:rFonts w:eastAsia="Times New Roman" w:cs="Times New Roman" w:ascii="Times New Roman" w:hAnsi="Times New Roman"/>
-          <w:sz w:val="24"/>
-          <w:szCs w:val="24"/>
-        </w:rPr>
-      </w:r>
-    </w:p>
-    <w:p>
-      <w:pPr>
-        <w:pStyle w:val="Normal1"/>
-        <w:spacing w:lineRule="auto" w:line="240" w:before="0" w:after="0"/>
-        <w:ind w:hanging="0" w:left="0"/>
-        <w:rPr>
-          <w:rFonts w:ascii="Times New Roman" w:hAnsi="Times New Roman" w:eastAsia="Times New Roman" w:cs="Times New Roman"/>
-          <w:sz w:val="24"/>
-          <w:szCs w:val="24"/>
-        </w:rPr>
-      </w:pPr>
-      <w:r>
-        <w:rPr>
-          <w:rFonts w:eastAsia="Times New Roman" w:cs="Times New Roman" w:ascii="Times New Roman" w:hAnsi="Times New Roman"/>
-          <w:sz w:val="24"/>
-          <w:szCs w:val="24"/>
-        </w:rPr>
-      </w:r>
-    </w:p>
-    <w:p>
-      <w:pPr>
-        <w:pStyle w:val="Normal1"/>
-        <w:spacing w:lineRule="auto" w:line="240" w:before="0" w:after="0"/>
-        <w:ind w:hanging="0" w:left="0"/>
-        <w:rPr>
-          <w:rFonts w:ascii="Times New Roman" w:hAnsi="Times New Roman" w:eastAsia="Times New Roman" w:cs="Times New Roman"/>
-          <w:sz w:val="24"/>
-          <w:szCs w:val="24"/>
-        </w:rPr>
-      </w:pPr>
-      <w:r>
-        <w:rPr>
-          <w:rFonts w:eastAsia="Times New Roman" w:cs="Times New Roman" w:ascii="Times New Roman" w:hAnsi="Times New Roman"/>
-          <w:sz w:val="24"/>
-          <w:szCs w:val="24"/>
-        </w:rPr>
-      </w:r>
-    </w:p>
-    <w:p>
-      <w:pPr>
-        <w:pStyle w:val="Normal1"/>
-        <w:spacing w:lineRule="auto" w:line="240" w:before="0" w:after="0"/>
-        <w:ind w:hanging="0" w:left="0"/>
-        <w:rPr>
-          <w:rFonts w:ascii="Times New Roman" w:hAnsi="Times New Roman" w:eastAsia="Times New Roman" w:cs="Times New Roman"/>
-          <w:sz w:val="24"/>
-          <w:szCs w:val="24"/>
-        </w:rPr>
-      </w:pPr>
-      <w:r>
-        <w:rPr>
-          <w:rFonts w:eastAsia="Times New Roman" w:cs="Times New Roman" w:ascii="Times New Roman" w:hAnsi="Times New Roman"/>
-          <w:sz w:val="24"/>
-          <w:szCs w:val="24"/>
-        </w:rPr>
-      </w:r>
-    </w:p>
-    <w:p>
-      <w:pPr>
-        <w:pStyle w:val="Normal1"/>
-        <w:spacing w:lineRule="auto" w:line="240" w:before="0" w:after="0"/>
-        <w:rPr>
-          <w:rFonts w:ascii="Times New Roman" w:hAnsi="Times New Roman" w:eastAsia="Times New Roman" w:cs="Times New Roman"/>
-          <w:sz w:val="24"/>
-          <w:szCs w:val="24"/>
-        </w:rPr>
-      </w:pPr>
-      <w:r>
-        <w:rPr>
-          <w:rFonts w:eastAsia="Times New Roman" w:cs="Times New Roman" w:ascii="Times New Roman" w:hAnsi="Times New Roman"/>
-          <w:sz w:val="24"/>
-          <w:szCs w:val="24"/>
-        </w:rPr>
-        <w:t>Програма № 5 Зворотня сума (</w:t>
-      </w:r>
-      <w:hyperlink r:id="rId11">
-        <w:r>
-          <w:rPr>
-            <w:rFonts w:eastAsia="Times New Roman" w:cs="Times New Roman" w:ascii="Times New Roman" w:hAnsi="Times New Roman"/>
-            <w:color w:val="1155CC"/>
-            <w:sz w:val="24"/>
-            <w:szCs w:val="24"/>
-            <w:u w:val="single"/>
-          </w:rPr>
-          <w:t>https://leetcode.com/problems/add-two-numbers/</w:t>
-        </w:r>
-      </w:hyperlink>
-      <w:r>
-        <w:rPr>
-          <w:rFonts w:eastAsia="Times New Roman" w:cs="Times New Roman" w:ascii="Times New Roman" w:hAnsi="Times New Roman"/>
-          <w:sz w:val="24"/>
-          <w:szCs w:val="24"/>
-        </w:rPr>
-        <w:t>)</w:t>
-      </w:r>
-    </w:p>
-    <w:p>
-      <w:pPr>
-        <w:pStyle w:val="Normal1"/>
-        <w:numPr>
-          <w:ilvl w:val="0"/>
-          <w:numId w:val="11"/>
-        </w:numPr>
-        <w:spacing w:lineRule="auto" w:line="240" w:before="0" w:after="0"/>
-        <w:ind w:hanging="360" w:left="720"/>
-        <w:rPr>
-          <w:rFonts w:ascii="Times New Roman" w:hAnsi="Times New Roman" w:eastAsia="Times New Roman" w:cs="Times New Roman"/>
-          <w:sz w:val="24"/>
-          <w:szCs w:val="24"/>
-        </w:rPr>
-      </w:pPr>
-      <w:r>
-        <w:rPr>
-          <w:rFonts w:eastAsia="Times New Roman" w:cs="Times New Roman" w:ascii="Times New Roman" w:hAnsi="Times New Roman"/>
-          <w:sz w:val="24"/>
-          <w:szCs w:val="24"/>
-        </w:rPr>
-        <w:t xml:space="preserve">Блок-схема </w:t>
-      </w:r>
-    </w:p>
-    <w:p>
-      <w:pPr>
-        <w:pStyle w:val="Normal1"/>
-        <w:spacing w:lineRule="auto" w:line="240" w:before="0" w:after="0"/>
-        <w:ind w:hanging="0" w:left="0"/>
-        <w:rPr>
-          <w:rFonts w:ascii="Times New Roman" w:hAnsi="Times New Roman" w:eastAsia="Times New Roman" w:cs="Times New Roman"/>
-          <w:sz w:val="24"/>
-          <w:szCs w:val="24"/>
-        </w:rPr>
-      </w:pPr>
-      <w:r>
-        <w:rPr>
-          <w:rFonts w:eastAsia="Times New Roman" w:cs="Times New Roman" w:ascii="Times New Roman" w:hAnsi="Times New Roman"/>
-          <w:sz w:val="24"/>
-          <w:szCs w:val="24"/>
-        </w:rPr>
-        <mc:AlternateContent>
-          <mc:Choice Requires="wps">
-            <w:drawing>
-              <wp:anchor behindDoc="0" distT="0" distB="0" distL="0" distR="0" simplePos="0" locked="0" layoutInCell="0" allowOverlap="1" relativeHeight="23">
-                <wp:simplePos x="0" y="0"/>
-                <wp:positionH relativeFrom="column">
-                  <wp:posOffset>1431290</wp:posOffset>
-                </wp:positionH>
-                <wp:positionV relativeFrom="paragraph">
-                  <wp:posOffset>635</wp:posOffset>
-                </wp:positionV>
-                <wp:extent cx="3648075" cy="6440805"/>
-                <wp:effectExtent l="0" t="0" r="0" b="0"/>
-                <wp:wrapTopAndBottom/>
-                <wp:docPr id="6" name="Рамка5"/>
-                <a:graphic xmlns:a="http://schemas.openxmlformats.org/drawingml/2006/main">
-                  <a:graphicData uri="http://schemas.microsoft.com/office/word/2010/wordprocessingShape">
-                    <wps:wsp>
-                      <wps:cNvSpPr/>
-                      <wps:spPr>
-                        <a:xfrm>
-                          <a:off x="0" y="0"/>
-                          <a:ext cx="3648240" cy="6440760"/>
-                        </a:xfrm>
-                        <a:prstGeom prst="rect">
-                          <a:avLst/>
-                        </a:prstGeom>
-                        <a:solidFill>
-                          <a:srgbClr val="ffffff"/>
-                        </a:solidFill>
-                        <a:ln w="0">
-                          <a:noFill/>
-                        </a:ln>
-                      </wps:spPr>
-                      <wps:style>
-                        <a:lnRef idx="0"/>
-                        <a:fillRef idx="0"/>
-                        <a:effectRef idx="0"/>
-                        <a:fontRef idx="minor"/>
-                      </wps:style>
-                      <wps:txbx>
-                        <w:txbxContent>
-                          <w:p>
-                            <w:pPr>
-                              <w:pStyle w:val="Style11"/>
-                              <w:spacing w:before="120" w:after="120"/>
-                              <w:jc w:val="center"/>
-                              <w:rPr/>
-                            </w:pPr>
-                            <w:r>
-                              <w:rPr>
-                                <w:color w:val="000000"/>
-                              </w:rPr>
-                              <w:drawing>
-                                <wp:inline distT="0" distB="0" distL="0" distR="0">
-                                  <wp:extent cx="3648075" cy="6075045"/>
+                                  <wp:extent cx="2400935" cy="3997960"/>
                                   <wp:effectExtent l="0" t="0" r="0" b="0"/>
                                   <wp:docPr id="8" name="image9.png" descr=""/>
                                   <wp:cNvGraphicFramePr>
@@ -4320,7 +4018,7 @@
                                         <pic:spPr bwMode="auto">
                                           <a:xfrm>
                                             <a:off x="0" y="0"/>
-                                            <a:ext cx="3648075" cy="6075045"/>
+                                            <a:ext cx="2400935" cy="3997960"/>
                                           </a:xfrm>
                                           <a:prstGeom prst="rect">
                                             <a:avLst/>
@@ -4336,43 +4034,7 @@
                               <w:rPr>
                                 <w:color w:val="000000"/>
                               </w:rPr>
-                              <w:t xml:space="preserve">Рисунок </w:t>
-                            </w:r>
-                            <w:r>
-                              <w:rPr>
-                                <w:color w:val="000000"/>
-                              </w:rPr>
-                              <w:fldChar w:fldCharType="begin"/>
-                            </w:r>
-                            <w:r>
-                              <w:rPr>
-                                <w:color w:val="000000"/>
-                              </w:rPr>
-                              <w:instrText xml:space="preserve"> SEQ Рисунок \* ARABIC </w:instrText>
-                            </w:r>
-                            <w:r>
-                              <w:rPr>
-                                <w:color w:val="000000"/>
-                              </w:rPr>
-                              <w:fldChar w:fldCharType="separate"/>
-                            </w:r>
-                            <w:r>
-                              <w:rPr>
-                                <w:color w:val="000000"/>
-                              </w:rPr>
-                              <w:t>5</w:t>
-                            </w:r>
-                            <w:r>
-                              <w:rPr>
-                                <w:color w:val="000000"/>
-                              </w:rPr>
-                              <w:fldChar w:fldCharType="end"/>
-                            </w:r>
-                            <w:r>
-                              <w:rPr>
-                                <w:color w:val="000000"/>
-                              </w:rPr>
-                              <w:t>: Блок-схема до програми № 5</w:t>
+                              <w:t>Рисунок 5: Блок-схема до програми № 5</w:t>
                             </w:r>
                           </w:p>
                         </w:txbxContent>
@@ -4388,7 +4050,7 @@
           </mc:Choice>
           <mc:Fallback>
             <w:pict>
-              <v:rect id="shape_0" ID="Рамка5" path="m0,0l-2147483645,0l-2147483645,-2147483646l0,-2147483646xe" fillcolor="white" stroked="f" o:allowincell="f" style="position:absolute;margin-left:112.7pt;margin-top:0.05pt;width:287.2pt;height:507.1pt;mso-wrap-style:square;v-text-anchor:top">
+              <v:rect id="shape_0" ID="Рамка5" path="m0,0l-2147483645,0l-2147483645,-2147483646l0,-2147483646xe" fillcolor="white" stroked="f" o:allowincell="f" style="position:absolute;margin-left:112.7pt;margin-top:0.05pt;width:193.2pt;height:355.15pt;mso-wrap-style:square;v-text-anchor:top">
                 <v:fill o:detectmouseclick="t" type="solid" color2="black"/>
                 <v:stroke color="#3465a4" joinstyle="round" endcap="flat"/>
                 <v:textbox>
@@ -4406,7 +4068,7 @@
                         </w:rPr>
                         <w:drawing>
                           <wp:inline distT="0" distB="0" distL="0" distR="0">
-                            <wp:extent cx="3648075" cy="6075045"/>
+                            <wp:extent cx="2400935" cy="3997960"/>
                             <wp:effectExtent l="0" t="0" r="0" b="0"/>
                             <wp:docPr id="9" name="image9.png" descr=""/>
                             <wp:cNvGraphicFramePr>
@@ -4431,7 +4093,7 @@
                                   <pic:spPr bwMode="auto">
                                     <a:xfrm>
                                       <a:off x="0" y="0"/>
-                                      <a:ext cx="3648075" cy="6075045"/>
+                                      <a:ext cx="2400935" cy="3997960"/>
                                     </a:xfrm>
                                     <a:prstGeom prst="rect">
                                       <a:avLst/>
@@ -4447,43 +4109,7 @@
                         <w:rPr>
                           <w:color w:val="000000"/>
                         </w:rPr>
-                        <w:t xml:space="preserve">Рисунок </w:t>
-                      </w:r>
-                      <w:r>
-                        <w:rPr>
-                          <w:color w:val="000000"/>
-                        </w:rPr>
-                        <w:fldChar w:fldCharType="begin"/>
-                      </w:r>
-                      <w:r>
-                        <w:rPr>
-                          <w:color w:val="000000"/>
-                        </w:rPr>
-                        <w:instrText xml:space="preserve"> SEQ Рисунок \* ARABIC </w:instrText>
-                      </w:r>
-                      <w:r>
-                        <w:rPr>
-                          <w:color w:val="000000"/>
-                        </w:rPr>
-                        <w:fldChar w:fldCharType="separate"/>
-                      </w:r>
-                      <w:r>
-                        <w:rPr>
-                          <w:color w:val="000000"/>
-                        </w:rPr>
-                        <w:t>5</w:t>
-                      </w:r>
-                      <w:r>
-                        <w:rPr>
-                          <w:color w:val="000000"/>
-                        </w:rPr>
-                        <w:fldChar w:fldCharType="end"/>
-                      </w:r>
-                      <w:r>
-                        <w:rPr>
-                          <w:color w:val="000000"/>
-                        </w:rPr>
-                        <w:t>: Блок-схема до програми № 5</w:t>
+                        <w:t>Рисунок 5: Блок-схема до програми № 5</w:t>
                       </w:r>
                     </w:p>
                   </w:txbxContent>
@@ -4566,78 +4192,6 @@
           <w:szCs w:val="24"/>
         </w:rPr>
         <w:t>Перевіряти вказівники на NULL-значення</w:t>
-      </w:r>
-    </w:p>
-    <w:p>
-      <w:pPr>
-        <w:pStyle w:val="Normal1"/>
-        <w:spacing w:lineRule="auto" w:line="240" w:before="0" w:after="0"/>
-        <w:rPr>
-          <w:rFonts w:ascii="Times New Roman" w:hAnsi="Times New Roman" w:eastAsia="Times New Roman" w:cs="Times New Roman"/>
-          <w:sz w:val="24"/>
-          <w:szCs w:val="24"/>
-        </w:rPr>
-      </w:pPr>
-      <w:r>
-        <w:rPr>
-          <w:rFonts w:eastAsia="Times New Roman" w:cs="Times New Roman" w:ascii="Times New Roman" w:hAnsi="Times New Roman"/>
-          <w:sz w:val="24"/>
-          <w:szCs w:val="24"/>
-        </w:rPr>
-      </w:r>
-    </w:p>
-    <w:p>
-      <w:pPr>
-        <w:pStyle w:val="Normal1"/>
-        <w:spacing w:lineRule="auto" w:line="240" w:before="0" w:after="0"/>
-        <w:rPr>
-          <w:rFonts w:ascii="Times New Roman" w:hAnsi="Times New Roman" w:eastAsia="Times New Roman" w:cs="Times New Roman"/>
-          <w:sz w:val="24"/>
-          <w:szCs w:val="24"/>
-        </w:rPr>
-      </w:pPr>
-      <w:r>
-        <w:rPr>
-          <w:rFonts w:eastAsia="Times New Roman" w:cs="Times New Roman" w:ascii="Times New Roman" w:hAnsi="Times New Roman"/>
-          <w:sz w:val="24"/>
-          <w:szCs w:val="24"/>
-        </w:rPr>
-      </w:r>
-    </w:p>
-    <w:p>
-      <w:pPr>
-        <w:pStyle w:val="Normal1"/>
-        <w:spacing w:lineRule="auto" w:line="240" w:before="0" w:after="0"/>
-        <w:rPr>
-          <w:rFonts w:ascii="Times New Roman" w:hAnsi="Times New Roman" w:eastAsia="Times New Roman" w:cs="Times New Roman"/>
-          <w:sz w:val="24"/>
-          <w:szCs w:val="24"/>
-        </w:rPr>
-      </w:pPr>
-      <w:r>
-        <w:rPr>
-          <w:rFonts w:eastAsia="Times New Roman" w:cs="Times New Roman" w:ascii="Times New Roman" w:hAnsi="Times New Roman"/>
-          <w:sz w:val="24"/>
-          <w:szCs w:val="24"/>
-        </w:rPr>
-      </w:r>
-    </w:p>
-    <w:p>
-      <w:pPr>
-        <w:pStyle w:val="Normal1"/>
-        <w:spacing w:lineRule="auto" w:line="240" w:before="0" w:after="0"/>
-        <w:rPr>
-          <w:rFonts w:ascii="Times New Roman" w:hAnsi="Times New Roman" w:eastAsia="Times New Roman" w:cs="Times New Roman"/>
-          <w:sz w:val="24"/>
-          <w:szCs w:val="24"/>
-        </w:rPr>
-      </w:pPr>
-      <w:r>
-        <w:rPr>
-          <w:rFonts w:eastAsia="Times New Roman" w:cs="Times New Roman" w:ascii="Times New Roman" w:hAnsi="Times New Roman"/>
-          <w:sz w:val="24"/>
-          <w:szCs w:val="24"/>
-        </w:rPr>
       </w:r>
     </w:p>
     <w:p>
@@ -21911,43 +21465,7 @@
                               <w:rPr>
                                 <w:color w:val="000000"/>
                               </w:rPr>
-                              <w:t xml:space="preserve">Рисунок </w:t>
-                            </w:r>
-                            <w:r>
-                              <w:rPr>
-                                <w:color w:val="000000"/>
-                              </w:rPr>
-                              <w:fldChar w:fldCharType="begin"/>
-                            </w:r>
-                            <w:r>
-                              <w:rPr>
-                                <w:color w:val="000000"/>
-                              </w:rPr>
-                              <w:instrText xml:space="preserve"> SEQ Рисунок \* ARABIC </w:instrText>
-                            </w:r>
-                            <w:r>
-                              <w:rPr>
-                                <w:color w:val="000000"/>
-                              </w:rPr>
-                              <w:fldChar w:fldCharType="separate"/>
-                            </w:r>
-                            <w:r>
-                              <w:rPr>
-                                <w:color w:val="000000"/>
-                              </w:rPr>
-                              <w:t>6</w:t>
-                            </w:r>
-                            <w:r>
-                              <w:rPr>
-                                <w:color w:val="000000"/>
-                              </w:rPr>
-                              <w:fldChar w:fldCharType="end"/>
-                            </w:r>
-                            <w:r>
-                              <w:rPr>
-                                <w:color w:val="000000"/>
-                              </w:rPr>
-                              <w:t>: Результат виконання програми № 1</w:t>
+                              <w:t>Рисунок 6: Результат виконання програми № 1</w:t>
                             </w:r>
                           </w:p>
                         </w:txbxContent>
@@ -22021,43 +21539,7 @@
                         <w:rPr>
                           <w:color w:val="000000"/>
                         </w:rPr>
-                        <w:t xml:space="preserve">Рисунок </w:t>
-                      </w:r>
-                      <w:r>
-                        <w:rPr>
-                          <w:color w:val="000000"/>
-                        </w:rPr>
-                        <w:fldChar w:fldCharType="begin"/>
-                      </w:r>
-                      <w:r>
-                        <w:rPr>
-                          <w:color w:val="000000"/>
-                        </w:rPr>
-                        <w:instrText xml:space="preserve"> SEQ Рисунок \* ARABIC </w:instrText>
-                      </w:r>
-                      <w:r>
-                        <w:rPr>
-                          <w:color w:val="000000"/>
-                        </w:rPr>
-                        <w:fldChar w:fldCharType="separate"/>
-                      </w:r>
-                      <w:r>
-                        <w:rPr>
-                          <w:color w:val="000000"/>
-                        </w:rPr>
-                        <w:t>6</w:t>
-                      </w:r>
-                      <w:r>
-                        <w:rPr>
-                          <w:color w:val="000000"/>
-                        </w:rPr>
-                        <w:fldChar w:fldCharType="end"/>
-                      </w:r>
-                      <w:r>
-                        <w:rPr>
-                          <w:color w:val="000000"/>
-                        </w:rPr>
-                        <w:t>: Результат виконання програми № 1</w:t>
+                        <w:t>Рисунок 6: Результат виконання програми № 1</w:t>
                       </w:r>
                     </w:p>
                   </w:txbxContent>
@@ -22220,43 +21702,7 @@
                               <w:rPr>
                                 <w:color w:val="000000"/>
                               </w:rPr>
-                              <w:t xml:space="preserve">Рисунок </w:t>
-                            </w:r>
-                            <w:r>
-                              <w:rPr>
-                                <w:color w:val="000000"/>
-                              </w:rPr>
-                              <w:fldChar w:fldCharType="begin"/>
-                            </w:r>
-                            <w:r>
-                              <w:rPr>
-                                <w:color w:val="000000"/>
-                              </w:rPr>
-                              <w:instrText xml:space="preserve"> SEQ Рисунок \* ARABIC </w:instrText>
-                            </w:r>
-                            <w:r>
-                              <w:rPr>
-                                <w:color w:val="000000"/>
-                              </w:rPr>
-                              <w:fldChar w:fldCharType="separate"/>
-                            </w:r>
-                            <w:r>
-                              <w:rPr>
-                                <w:color w:val="000000"/>
-                              </w:rPr>
-                              <w:t>7</w:t>
-                            </w:r>
-                            <w:r>
-                              <w:rPr>
-                                <w:color w:val="000000"/>
-                              </w:rPr>
-                              <w:fldChar w:fldCharType="end"/>
-                            </w:r>
-                            <w:r>
-                              <w:rPr>
-                                <w:color w:val="000000"/>
-                              </w:rPr>
-                              <w:t>: Результат виконання програми № 2</w:t>
+                              <w:t>Рисунок 7: Результат виконання програми № 2</w:t>
                             </w:r>
                           </w:p>
                         </w:txbxContent>
@@ -22330,43 +21776,7 @@
                         <w:rPr>
                           <w:color w:val="000000"/>
                         </w:rPr>
-                        <w:t xml:space="preserve">Рисунок </w:t>
-                      </w:r>
-                      <w:r>
-                        <w:rPr>
-                          <w:color w:val="000000"/>
-                        </w:rPr>
-                        <w:fldChar w:fldCharType="begin"/>
-                      </w:r>
-                      <w:r>
-                        <w:rPr>
-                          <w:color w:val="000000"/>
-                        </w:rPr>
-                        <w:instrText xml:space="preserve"> SEQ Рисунок \* ARABIC </w:instrText>
-                      </w:r>
-                      <w:r>
-                        <w:rPr>
-                          <w:color w:val="000000"/>
-                        </w:rPr>
-                        <w:fldChar w:fldCharType="separate"/>
-                      </w:r>
-                      <w:r>
-                        <w:rPr>
-                          <w:color w:val="000000"/>
-                        </w:rPr>
-                        <w:t>7</w:t>
-                      </w:r>
-                      <w:r>
-                        <w:rPr>
-                          <w:color w:val="000000"/>
-                        </w:rPr>
-                        <w:fldChar w:fldCharType="end"/>
-                      </w:r>
-                      <w:r>
-                        <w:rPr>
-                          <w:color w:val="000000"/>
-                        </w:rPr>
-                        <w:t>: Результат виконання програми № 2</w:t>
+                        <w:t>Рисунок 7: Результат виконання програми № 2</w:t>
                       </w:r>
                     </w:p>
                   </w:txbxContent>
@@ -22506,43 +21916,7 @@
                               <w:rPr>
                                 <w:color w:val="000000"/>
                               </w:rPr>
-                              <w:t xml:space="preserve">Рисунок </w:t>
-                            </w:r>
-                            <w:r>
-                              <w:rPr>
-                                <w:color w:val="000000"/>
-                              </w:rPr>
-                              <w:fldChar w:fldCharType="begin"/>
-                            </w:r>
-                            <w:r>
-                              <w:rPr>
-                                <w:color w:val="000000"/>
-                              </w:rPr>
-                              <w:instrText xml:space="preserve"> SEQ Рисунок \* ARABIC </w:instrText>
-                            </w:r>
-                            <w:r>
-                              <w:rPr>
-                                <w:color w:val="000000"/>
-                              </w:rPr>
-                              <w:fldChar w:fldCharType="separate"/>
-                            </w:r>
-                            <w:r>
-                              <w:rPr>
-                                <w:color w:val="000000"/>
-                              </w:rPr>
-                              <w:t>8</w:t>
-                            </w:r>
-                            <w:r>
-                              <w:rPr>
-                                <w:color w:val="000000"/>
-                              </w:rPr>
-                              <w:fldChar w:fldCharType="end"/>
-                            </w:r>
-                            <w:r>
-                              <w:rPr>
-                                <w:color w:val="000000"/>
-                              </w:rPr>
-                              <w:t>: Результат виконання програми № 3</w:t>
+                              <w:t>Рисунок 8: Результат виконання програми № 3</w:t>
                             </w:r>
                           </w:p>
                         </w:txbxContent>
@@ -22616,43 +21990,7 @@
                         <w:rPr>
                           <w:color w:val="000000"/>
                         </w:rPr>
-                        <w:t xml:space="preserve">Рисунок </w:t>
-                      </w:r>
-                      <w:r>
-                        <w:rPr>
-                          <w:color w:val="000000"/>
-                        </w:rPr>
-                        <w:fldChar w:fldCharType="begin"/>
-                      </w:r>
-                      <w:r>
-                        <w:rPr>
-                          <w:color w:val="000000"/>
-                        </w:rPr>
-                        <w:instrText xml:space="preserve"> SEQ Рисунок \* ARABIC </w:instrText>
-                      </w:r>
-                      <w:r>
-                        <w:rPr>
-                          <w:color w:val="000000"/>
-                        </w:rPr>
-                        <w:fldChar w:fldCharType="separate"/>
-                      </w:r>
-                      <w:r>
-                        <w:rPr>
-                          <w:color w:val="000000"/>
-                        </w:rPr>
-                        <w:t>8</w:t>
-                      </w:r>
-                      <w:r>
-                        <w:rPr>
-                          <w:color w:val="000000"/>
-                        </w:rPr>
-                        <w:fldChar w:fldCharType="end"/>
-                      </w:r>
-                      <w:r>
-                        <w:rPr>
-                          <w:color w:val="000000"/>
-                        </w:rPr>
-                        <w:t>: Результат виконання програми № 3</w:t>
+                        <w:t>Рисунок 8: Результат виконання програми № 3</w:t>
                       </w:r>
                     </w:p>
                   </w:txbxContent>
@@ -22799,43 +22137,7 @@
                               <w:rPr>
                                 <w:color w:val="000000"/>
                               </w:rPr>
-                              <w:t xml:space="preserve">Рисунок </w:t>
-                            </w:r>
-                            <w:r>
-                              <w:rPr>
-                                <w:color w:val="000000"/>
-                              </w:rPr>
-                              <w:fldChar w:fldCharType="begin"/>
-                            </w:r>
-                            <w:r>
-                              <w:rPr>
-                                <w:color w:val="000000"/>
-                              </w:rPr>
-                              <w:instrText xml:space="preserve"> SEQ Рисунок \* ARABIC </w:instrText>
-                            </w:r>
-                            <w:r>
-                              <w:rPr>
-                                <w:color w:val="000000"/>
-                              </w:rPr>
-                              <w:fldChar w:fldCharType="separate"/>
-                            </w:r>
-                            <w:r>
-                              <w:rPr>
-                                <w:color w:val="000000"/>
-                              </w:rPr>
-                              <w:t>9</w:t>
-                            </w:r>
-                            <w:r>
-                              <w:rPr>
-                                <w:color w:val="000000"/>
-                              </w:rPr>
-                              <w:fldChar w:fldCharType="end"/>
-                            </w:r>
-                            <w:r>
-                              <w:rPr>
-                                <w:color w:val="000000"/>
-                              </w:rPr>
-                              <w:t>: Результат виконання програми № 4</w:t>
+                              <w:t>Рисунок 9: Результат виконання програми № 4</w:t>
                             </w:r>
                           </w:p>
                         </w:txbxContent>
@@ -22909,43 +22211,7 @@
                         <w:rPr>
                           <w:color w:val="000000"/>
                         </w:rPr>
-                        <w:t xml:space="preserve">Рисунок </w:t>
-                      </w:r>
-                      <w:r>
-                        <w:rPr>
-                          <w:color w:val="000000"/>
-                        </w:rPr>
-                        <w:fldChar w:fldCharType="begin"/>
-                      </w:r>
-                      <w:r>
-                        <w:rPr>
-                          <w:color w:val="000000"/>
-                        </w:rPr>
-                        <w:instrText xml:space="preserve"> SEQ Рисунок \* ARABIC </w:instrText>
-                      </w:r>
-                      <w:r>
-                        <w:rPr>
-                          <w:color w:val="000000"/>
-                        </w:rPr>
-                        <w:fldChar w:fldCharType="separate"/>
-                      </w:r>
-                      <w:r>
-                        <w:rPr>
-                          <w:color w:val="000000"/>
-                        </w:rPr>
-                        <w:t>9</w:t>
-                      </w:r>
-                      <w:r>
-                        <w:rPr>
-                          <w:color w:val="000000"/>
-                        </w:rPr>
-                        <w:fldChar w:fldCharType="end"/>
-                      </w:r>
-                      <w:r>
-                        <w:rPr>
-                          <w:color w:val="000000"/>
-                        </w:rPr>
-                        <w:t>: Результат виконання програми № 4</w:t>
+                        <w:t>Рисунок 9: Результат виконання програми № 4</w:t>
                       </w:r>
                     </w:p>
                   </w:txbxContent>
@@ -23126,43 +22392,7 @@
                               <w:rPr>
                                 <w:color w:val="000000"/>
                               </w:rPr>
-                              <w:t xml:space="preserve">Рисунок </w:t>
-                            </w:r>
-                            <w:r>
-                              <w:rPr>
-                                <w:color w:val="000000"/>
-                              </w:rPr>
-                              <w:fldChar w:fldCharType="begin"/>
-                            </w:r>
-                            <w:r>
-                              <w:rPr>
-                                <w:color w:val="000000"/>
-                              </w:rPr>
-                              <w:instrText xml:space="preserve"> SEQ Рисунок \* ARABIC </w:instrText>
-                            </w:r>
-                            <w:r>
-                              <w:rPr>
-                                <w:color w:val="000000"/>
-                              </w:rPr>
-                              <w:fldChar w:fldCharType="separate"/>
-                            </w:r>
-                            <w:r>
-                              <w:rPr>
-                                <w:color w:val="000000"/>
-                              </w:rPr>
-                              <w:t>10</w:t>
-                            </w:r>
-                            <w:r>
-                              <w:rPr>
-                                <w:color w:val="000000"/>
-                              </w:rPr>
-                              <w:fldChar w:fldCharType="end"/>
-                            </w:r>
-                            <w:r>
-                              <w:rPr>
-                                <w:color w:val="000000"/>
-                              </w:rPr>
-                              <w:t>: Результат виконання програми № 5</w:t>
+                              <w:t>Рисунок 10: Результат виконання програми № 5</w:t>
                             </w:r>
                           </w:p>
                         </w:txbxContent>
@@ -23236,43 +22466,7 @@
                         <w:rPr>
                           <w:color w:val="000000"/>
                         </w:rPr>
-                        <w:t xml:space="preserve">Рисунок </w:t>
-                      </w:r>
-                      <w:r>
-                        <w:rPr>
-                          <w:color w:val="000000"/>
-                        </w:rPr>
-                        <w:fldChar w:fldCharType="begin"/>
-                      </w:r>
-                      <w:r>
-                        <w:rPr>
-                          <w:color w:val="000000"/>
-                        </w:rPr>
-                        <w:instrText xml:space="preserve"> SEQ Рисунок \* ARABIC </w:instrText>
-                      </w:r>
-                      <w:r>
-                        <w:rPr>
-                          <w:color w:val="000000"/>
-                        </w:rPr>
-                        <w:fldChar w:fldCharType="separate"/>
-                      </w:r>
-                      <w:r>
-                        <w:rPr>
-                          <w:color w:val="000000"/>
-                        </w:rPr>
-                        <w:t>10</w:t>
-                      </w:r>
-                      <w:r>
-                        <w:rPr>
-                          <w:color w:val="000000"/>
-                        </w:rPr>
-                        <w:fldChar w:fldCharType="end"/>
-                      </w:r>
-                      <w:r>
-                        <w:rPr>
-                          <w:color w:val="000000"/>
-                        </w:rPr>
-                        <w:t>: Результат виконання програми № 5</w:t>
+                        <w:t>Рисунок 10: Результат виконання програми № 5</w:t>
                       </w:r>
                     </w:p>
                   </w:txbxContent>
@@ -23437,7 +22631,7 @@
     </w:r>
     <w:r>
       <w:rPr/>
-      <w:t>15</w:t>
+      <w:t>14</w:t>
     </w:r>
     <w:r>
       <w:rPr/>
@@ -25848,6 +25042,13 @@
     <w:pPr/>
     <w:rPr/>
   </w:style>
+  <w:style w:type="paragraph" w:styleId="Style13">
+    <w:name w:val="Фігура"/>
+    <w:basedOn w:val="Caption"/>
+    <w:qFormat/>
+    <w:pPr/>
+    <w:rPr/>
+  </w:style>
   <w:style w:type="numbering" w:styleId="NoList" w:default="1">
     <w:name w:val="No List"/>
     <w:uiPriority w:val="99"/>

</xml_diff>